<commit_message>
Réécriture rapport réunion 2
</commit_message>
<xml_diff>
--- a/docs/PAQ - Ebauche/PAQ.docx
+++ b/docs/PAQ - Ebauche/PAQ.docx
@@ -16,7 +16,23 @@
           <w:sz w:val="48"/>
           <w:szCs w:val="48"/>
         </w:rPr>
-        <w:t>Projet GL : Ploytech Roule pour le Téléthon</w:t>
+        <w:t xml:space="preserve">Projet GL : </w:t>
+      </w:r>
+      <w:proofErr w:type="spellStart"/>
+      <w:r>
+        <w:rPr>
+          <w:sz w:val="48"/>
+          <w:szCs w:val="48"/>
+        </w:rPr>
+        <w:t>Ploytech</w:t>
+      </w:r>
+      <w:proofErr w:type="spellEnd"/>
+      <w:r>
+        <w:rPr>
+          <w:sz w:val="48"/>
+          <w:szCs w:val="48"/>
+        </w:rPr>
+        <w:t xml:space="preserve"> Roule pour le Téléthon</w:t>
       </w:r>
     </w:p>
     <w:p>
@@ -160,12 +176,28 @@
     </w:p>
     <w:p>
       <w:r>
-        <w:t>Arthur Covanov : Responsable de test</w:t>
-      </w:r>
-    </w:p>
-    <w:p>
-      <w:r>
-        <w:t>Thomas Lyet : Responsable Documentation</w:t>
+        <w:t xml:space="preserve">Arthur </w:t>
+      </w:r>
+      <w:proofErr w:type="spellStart"/>
+      <w:r>
+        <w:t>Covanov</w:t>
+      </w:r>
+      <w:proofErr w:type="spellEnd"/>
+      <w:r>
+        <w:t> : Responsable de test</w:t>
+      </w:r>
+    </w:p>
+    <w:p>
+      <w:r>
+        <w:t xml:space="preserve">Thomas </w:t>
+      </w:r>
+      <w:proofErr w:type="spellStart"/>
+      <w:r>
+        <w:t>Lyet</w:t>
+      </w:r>
+      <w:proofErr w:type="spellEnd"/>
+      <w:r>
+        <w:t> : Responsable Documentation</w:t>
       </w:r>
     </w:p>
     <w:p>
@@ -176,8 +208,13 @@
         <w:t>dépôts</w:t>
       </w:r>
       <w:r>
-        <w:t xml:space="preserve"> Git et Dropbox</w:t>
-      </w:r>
+        <w:t xml:space="preserve"> Git et </w:t>
+      </w:r>
+      <w:proofErr w:type="spellStart"/>
+      <w:r>
+        <w:t>Dropbox</w:t>
+      </w:r>
+      <w:proofErr w:type="spellEnd"/>
     </w:p>
     <w:p>
       <w:r>
@@ -186,7 +223,31 @@
     </w:p>
     <w:p>
       <w:r>
-        <w:t>Salma Hmeida, Chaoli Wu, Zijian Zhu</w:t>
+        <w:t xml:space="preserve">Salma </w:t>
+      </w:r>
+      <w:proofErr w:type="spellStart"/>
+      <w:r>
+        <w:t>Hmeida</w:t>
+      </w:r>
+      <w:proofErr w:type="spellEnd"/>
+      <w:r>
+        <w:t xml:space="preserve">, </w:t>
+      </w:r>
+      <w:proofErr w:type="spellStart"/>
+      <w:r>
+        <w:t>Chaoli</w:t>
+      </w:r>
+      <w:proofErr w:type="spellEnd"/>
+      <w:r>
+        <w:t xml:space="preserve"> Wu, </w:t>
+      </w:r>
+      <w:proofErr w:type="spellStart"/>
+      <w:r>
+        <w:t>Zijian</w:t>
+      </w:r>
+      <w:proofErr w:type="spellEnd"/>
+      <w:r>
+        <w:t xml:space="preserve"> Zhu</w:t>
       </w:r>
     </w:p>
     <w:p>
@@ -202,28 +263,181 @@
         <w:pStyle w:val="Titre2"/>
       </w:pPr>
       <w:r>
-        <w:t>Langage de développement</w:t>
-      </w:r>
-    </w:p>
-    <w:p>
-      <w:r>
-        <w:t>SWA</w:t>
-      </w:r>
-    </w:p>
-    <w:p>
-      <w:r>
-        <w:t>SWP</w:t>
-      </w:r>
-    </w:p>
-    <w:p>
-      <w:r>
-        <w:t>AM</w:t>
-      </w:r>
-    </w:p>
-    <w:p>
-      <w:pPr>
-        <w:pStyle w:val="Titre2"/>
-      </w:pPr>
+        <w:t xml:space="preserve">Langage </w:t>
+      </w:r>
+      <w:r>
+        <w:t>de</w:t>
+      </w:r>
+      <w:r>
+        <w:t xml:space="preserve"> développement</w:t>
+      </w:r>
+    </w:p>
+    <w:p>
+      <w:r>
+        <w:rPr>
+          <w:u w:val="single"/>
+        </w:rPr>
+        <w:t>Note</w:t>
+      </w:r>
+      <w:r>
+        <w:t xml:space="preserve"> : SWP et SWA seront tout deux des sites Web. Mais ils seront bel et bien distinct tout comme il est décrit dans le </w:t>
+      </w:r>
+    </w:p>
+    <w:p>
+      <w:r>
+        <w:t xml:space="preserve">SWP (publication) : HTML5/CSS + </w:t>
+      </w:r>
+      <w:proofErr w:type="spellStart"/>
+      <w:r>
+        <w:t>Php</w:t>
+      </w:r>
+      <w:proofErr w:type="spellEnd"/>
+      <w:r>
+        <w:t>/SQL</w:t>
+      </w:r>
+    </w:p>
+    <w:p>
+      <w:r>
+        <w:t>SWA (administration) : décision a prendre :</w:t>
+      </w:r>
+    </w:p>
+    <w:p>
+      <w:r>
+        <w:tab/>
+        <w:t>Séparation site web et serveur (possibilité de plusieurs langages)</w:t>
+      </w:r>
+    </w:p>
+    <w:p>
+      <w:r>
+        <w:tab/>
+        <w:t>SWA fait en même temps le serveur (1 langage donc)</w:t>
+      </w:r>
+    </w:p>
+    <w:p>
+      <w:r>
+        <w:tab/>
+        <w:t>Niveau langages :</w:t>
+      </w:r>
+    </w:p>
+    <w:p>
+      <w:r>
+        <w:tab/>
+      </w:r>
+      <w:r>
+        <w:tab/>
+        <w:t xml:space="preserve"> Html/CSS-</w:t>
+      </w:r>
+      <w:proofErr w:type="spellStart"/>
+      <w:r>
+        <w:t>Php</w:t>
+      </w:r>
+      <w:proofErr w:type="spellEnd"/>
+      <w:r>
+        <w:t>/SQL</w:t>
+      </w:r>
+    </w:p>
+    <w:p>
+      <w:pPr>
+        <w:rPr>
+          <w:lang w:val="en-US"/>
+        </w:rPr>
+      </w:pPr>
+      <w:r>
+        <w:tab/>
+      </w:r>
+      <w:r>
+        <w:tab/>
+      </w:r>
+      <w:r>
+        <w:rPr>
+          <w:lang w:val="en-US"/>
+        </w:rPr>
+        <w:t xml:space="preserve">Java </w:t>
+      </w:r>
+    </w:p>
+    <w:p>
+      <w:pPr>
+        <w:rPr>
+          <w:lang w:val="en-US"/>
+        </w:rPr>
+      </w:pPr>
+      <w:r>
+        <w:rPr>
+          <w:lang w:val="en-US"/>
+        </w:rPr>
+        <w:tab/>
+      </w:r>
+      <w:r>
+        <w:rPr>
+          <w:lang w:val="en-US"/>
+        </w:rPr>
+        <w:tab/>
+      </w:r>
+      <w:r>
+        <w:rPr>
+          <w:lang w:val="en-US"/>
+        </w:rPr>
+        <w:t>Ruby on Rails</w:t>
+      </w:r>
+    </w:p>
+    <w:p>
+      <w:pPr>
+        <w:rPr>
+          <w:lang w:val="en-US"/>
+        </w:rPr>
+      </w:pPr>
+      <w:r>
+        <w:rPr>
+          <w:lang w:val="en-US"/>
+        </w:rPr>
+        <w:tab/>
+      </w:r>
+      <w:r>
+        <w:rPr>
+          <w:lang w:val="en-US"/>
+        </w:rPr>
+        <w:tab/>
+      </w:r>
+      <w:r>
+        <w:rPr>
+          <w:lang w:val="en-US"/>
+        </w:rPr>
+        <w:t xml:space="preserve"> Asp ?</w:t>
+      </w:r>
+    </w:p>
+    <w:p>
+      <w:r>
+        <w:t>Appli Mobile (décision majeure)</w:t>
+      </w:r>
+    </w:p>
+    <w:p>
+      <w:r>
+        <w:tab/>
+        <w:t xml:space="preserve">Natif ? (C# + Java + </w:t>
+      </w:r>
+      <w:proofErr w:type="spellStart"/>
+      <w:r>
+        <w:t>ObjC</w:t>
+      </w:r>
+      <w:proofErr w:type="spellEnd"/>
+      <w:r>
+        <w:t>)</w:t>
+      </w:r>
+    </w:p>
+    <w:p>
+      <w:r>
+        <w:lastRenderedPageBreak/>
+        <w:tab/>
+        <w:t xml:space="preserve">Web ? (Html5/CSS - </w:t>
+      </w:r>
+      <w:proofErr w:type="spellStart"/>
+      <w:r>
+        <w:t>Javascript</w:t>
+      </w:r>
+      <w:proofErr w:type="spellEnd"/>
+      <w:r>
+        <w:t>)</w:t>
+      </w:r>
       <w:r>
         <w:t>Environnement de développement</w:t>
       </w:r>
@@ -467,11 +681,11 @@
     <w:uiPriority w:val="9"/>
     <w:unhideWhenUsed/>
     <w:qFormat/>
-    <w:rsid w:val="00226DBF"/>
+    <w:rsid w:val="006E3F4D"/>
     <w:pPr>
       <w:keepNext/>
       <w:keepLines/>
-      <w:spacing w:before="200" w:after="0"/>
+      <w:spacing w:before="200" w:after="240"/>
       <w:ind w:left="709"/>
       <w:outlineLvl w:val="1"/>
     </w:pPr>
@@ -571,7 +785,7 @@
     <w:basedOn w:val="Policepardfaut"/>
     <w:link w:val="Titre2"/>
     <w:uiPriority w:val="9"/>
-    <w:rsid w:val="00226DBF"/>
+    <w:rsid w:val="006E3F4D"/>
     <w:rPr>
       <w:rFonts w:asciiTheme="majorHAnsi" w:eastAsiaTheme="majorEastAsia" w:hAnsiTheme="majorHAnsi" w:cstheme="majorBidi"/>
       <w:b/>
@@ -607,7 +821,7 @@
       </w:tblCellMar>
     </w:tblPr>
   </w:style>
-  <w:style w:type="table" w:styleId="Listeclaire-Accent1">
+  <w:style w:type="table" w:customStyle="1" w:styleId="Listeclaire-Accent1">
     <w:name w:val="Light List Accent 1"/>
     <w:basedOn w:val="TableauNormal"/>
     <w:uiPriority w:val="61"/>

</xml_diff>

<commit_message>
PAQ Mise en page
</commit_message>
<xml_diff>
--- a/docs/PAQ - Ebauche/PAQ.docx
+++ b/docs/PAQ - Ebauche/PAQ.docx
@@ -5,51 +5,94 @@
     <w:p>
       <w:pPr>
         <w:pStyle w:val="Titre"/>
-        <w:jc w:val="center"/>
         <w:rPr>
           <w:sz w:val="48"/>
           <w:szCs w:val="48"/>
+          <w:lang w:val="fr-FR"/>
         </w:rPr>
       </w:pPr>
       <w:r>
         <w:rPr>
           <w:sz w:val="48"/>
           <w:szCs w:val="48"/>
-        </w:rPr>
-        <w:t xml:space="preserve">Projet GL : </w:t>
-      </w:r>
-      <w:proofErr w:type="spellStart"/>
+          <w:lang w:val="fr-FR"/>
+        </w:rPr>
+        <w:t>Projet GL : P</w:t>
+      </w:r>
       <w:r>
         <w:rPr>
           <w:sz w:val="48"/>
           <w:szCs w:val="48"/>
-        </w:rPr>
-        <w:t>Ploytech</w:t>
-      </w:r>
-      <w:proofErr w:type="spellEnd"/>
+          <w:lang w:val="fr-FR"/>
+        </w:rPr>
+        <w:t>o</w:t>
+      </w:r>
       <w:r>
         <w:rPr>
           <w:sz w:val="48"/>
           <w:szCs w:val="48"/>
-        </w:rPr>
-        <w:t xml:space="preserve"> Roule pour le Téléthon</w:t>
+          <w:lang w:val="fr-FR"/>
+        </w:rPr>
+        <w:t>l</w:t>
+      </w:r>
+      <w:r>
+        <w:rPr>
+          <w:sz w:val="48"/>
+          <w:szCs w:val="48"/>
+          <w:lang w:val="fr-FR"/>
+        </w:rPr>
+        <w:t>ytech Roule pour le Téléthon</w:t>
       </w:r>
     </w:p>
     <w:p>
       <w:pPr>
         <w:pStyle w:val="Titre"/>
-        <w:jc w:val="center"/>
         <w:rPr>
           <w:sz w:val="36"/>
           <w:szCs w:val="36"/>
+          <w:lang w:val="fr-FR"/>
         </w:rPr>
       </w:pPr>
       <w:r>
         <w:rPr>
           <w:sz w:val="36"/>
           <w:szCs w:val="36"/>
+          <w:lang w:val="fr-FR"/>
         </w:rPr>
         <w:t>Plan Assurance Qualité</w:t>
+      </w:r>
+    </w:p>
+    <w:p>
+      <w:pPr>
+        <w:pStyle w:val="Titre1"/>
+        <w:rPr>
+          <w:lang w:val="fr-FR"/>
+        </w:rPr>
+      </w:pPr>
+      <w:r>
+        <w:rPr>
+          <w:lang w:val="fr-FR"/>
+        </w:rPr>
+        <w:t>P</w:t>
+      </w:r>
+      <w:r>
+        <w:rPr>
+          <w:lang w:val="fr-FR"/>
+        </w:rPr>
+        <w:t>ièce jointe</w:t>
+      </w:r>
+    </w:p>
+    <w:p>
+      <w:pPr>
+        <w:rPr>
+          <w:lang w:val="fr-FR"/>
+        </w:rPr>
+      </w:pPr>
+      <w:r>
+        <w:rPr>
+          <w:lang w:val="fr-FR"/>
+        </w:rPr>
+        <w:t>Polytech PSud_GL_SujetProjet 2013-2014.pdf</w:t>
       </w:r>
     </w:p>
     <w:p>
@@ -62,7 +105,7 @@
     </w:p>
     <w:tbl>
       <w:tblPr>
-        <w:tblStyle w:val="Listeclaire-Accent1"/>
+        <w:tblStyle w:val="Listeclaire-Accent11"/>
         <w:tblW w:w="0" w:type="auto"/>
         <w:tblLook w:val="04A0"/>
       </w:tblPr>
@@ -90,8 +133,8 @@
           <w:tcPr>
             <w:tcW w:w="3071" w:type="dxa"/>
             <w:tcBorders>
-              <w:top w:val="single" w:sz="8" w:space="0" w:color="4F81BD" w:themeColor="accent1"/>
-              <w:bottom w:val="single" w:sz="8" w:space="0" w:color="4F81BD" w:themeColor="accent1"/>
+              <w:top w:val="single" w:sz="8" w:space="0" w:color="727CA3" w:themeColor="accent1"/>
+              <w:bottom w:val="single" w:sz="8" w:space="0" w:color="727CA3" w:themeColor="accent1"/>
             </w:tcBorders>
           </w:tcPr>
           <w:p>
@@ -164,315 +207,395 @@
     <w:p>
       <w:pPr>
         <w:pStyle w:val="Titre1"/>
-      </w:pPr>
-      <w:r>
+        <w:rPr>
+          <w:lang w:val="fr-FR"/>
+        </w:rPr>
+      </w:pPr>
+      <w:r>
+        <w:rPr>
+          <w:lang w:val="fr-FR"/>
+        </w:rPr>
         <w:t>Rôle des membres de l'équipe</w:t>
       </w:r>
     </w:p>
     <w:p>
-      <w:r>
-        <w:t>Vincent Bellec : Chef de Projet</w:t>
-      </w:r>
-    </w:p>
-    <w:p>
-      <w:r>
-        <w:t xml:space="preserve">Arthur </w:t>
-      </w:r>
-      <w:proofErr w:type="spellStart"/>
-      <w:r>
-        <w:t>Covanov</w:t>
-      </w:r>
-      <w:proofErr w:type="spellEnd"/>
-      <w:r>
-        <w:t> : Responsable de test</w:t>
-      </w:r>
-    </w:p>
-    <w:p>
-      <w:r>
-        <w:t xml:space="preserve">Thomas </w:t>
-      </w:r>
-      <w:proofErr w:type="spellStart"/>
-      <w:r>
-        <w:t>Lyet</w:t>
-      </w:r>
-      <w:proofErr w:type="spellEnd"/>
-      <w:r>
-        <w:t> : Responsable Documentation</w:t>
-      </w:r>
-    </w:p>
-    <w:p>
-      <w:r>
-        <w:t xml:space="preserve">Vincent Justin : Responsable </w:t>
-      </w:r>
-      <w:r>
+      <w:pPr>
+        <w:rPr>
+          <w:lang w:val="fr-FR"/>
+        </w:rPr>
+      </w:pPr>
+      <w:r>
+        <w:rPr>
+          <w:lang w:val="fr-FR"/>
+        </w:rPr>
+        <w:t xml:space="preserve">Vincent Bellec : </w:t>
+      </w:r>
+      <w:r>
+        <w:rPr>
+          <w:lang w:val="fr-FR"/>
+        </w:rPr>
+        <w:tab/>
+      </w:r>
+      <w:r>
+        <w:rPr>
+          <w:lang w:val="fr-FR"/>
+        </w:rPr>
+        <w:t>Chef de Projet</w:t>
+      </w:r>
+    </w:p>
+    <w:p>
+      <w:pPr>
+        <w:rPr>
+          <w:lang w:val="fr-FR"/>
+        </w:rPr>
+      </w:pPr>
+      <w:r>
+        <w:rPr>
+          <w:lang w:val="fr-FR"/>
+        </w:rPr>
+        <w:t xml:space="preserve">Arthur Covanov : </w:t>
+      </w:r>
+      <w:r>
+        <w:rPr>
+          <w:lang w:val="fr-FR"/>
+        </w:rPr>
+        <w:tab/>
+      </w:r>
+      <w:r>
+        <w:rPr>
+          <w:lang w:val="fr-FR"/>
+        </w:rPr>
+        <w:t>Responsable de test</w:t>
+      </w:r>
+      <w:r>
+        <w:rPr>
+          <w:lang w:val="fr-FR"/>
+        </w:rPr>
+        <w:t xml:space="preserve"> </w:t>
+      </w:r>
+    </w:p>
+    <w:p>
+      <w:pPr>
+        <w:rPr>
+          <w:lang w:val="fr-FR"/>
+        </w:rPr>
+      </w:pPr>
+      <w:r>
+        <w:rPr>
+          <w:lang w:val="fr-FR"/>
+        </w:rPr>
+        <w:t xml:space="preserve">Thomas Lyet : </w:t>
+      </w:r>
+      <w:r>
+        <w:rPr>
+          <w:lang w:val="fr-FR"/>
+        </w:rPr>
+        <w:tab/>
+      </w:r>
+      <w:r>
+        <w:rPr>
+          <w:lang w:val="fr-FR"/>
+        </w:rPr>
+        <w:t>Responsable Documentation</w:t>
+      </w:r>
+    </w:p>
+    <w:p>
+      <w:pPr>
+        <w:rPr>
+          <w:lang w:val="fr-FR"/>
+        </w:rPr>
+      </w:pPr>
+      <w:r>
+        <w:rPr>
+          <w:lang w:val="fr-FR"/>
+        </w:rPr>
+        <w:t xml:space="preserve">Vincent Justin : </w:t>
+      </w:r>
+      <w:r>
+        <w:rPr>
+          <w:lang w:val="fr-FR"/>
+        </w:rPr>
+        <w:tab/>
+        <w:t>R</w:t>
+      </w:r>
+      <w:r>
+        <w:rPr>
+          <w:lang w:val="fr-FR"/>
+        </w:rPr>
+        <w:t xml:space="preserve">esponsable </w:t>
+      </w:r>
+      <w:r>
+        <w:rPr>
+          <w:lang w:val="fr-FR"/>
+        </w:rPr>
         <w:t>dépôts</w:t>
       </w:r>
       <w:r>
-        <w:t xml:space="preserve"> Git et </w:t>
-      </w:r>
-      <w:proofErr w:type="spellStart"/>
-      <w:r>
-        <w:t>Dropbox</w:t>
-      </w:r>
-      <w:proofErr w:type="spellEnd"/>
-    </w:p>
-    <w:p>
-      <w:r>
-        <w:t>??? : Responsable Base de Donnée</w:t>
-      </w:r>
-    </w:p>
-    <w:p>
-      <w:r>
-        <w:t xml:space="preserve">Salma </w:t>
-      </w:r>
-      <w:proofErr w:type="spellStart"/>
-      <w:r>
-        <w:t>Hmeida</w:t>
-      </w:r>
-      <w:proofErr w:type="spellEnd"/>
-      <w:r>
-        <w:t xml:space="preserve">, </w:t>
-      </w:r>
-      <w:proofErr w:type="spellStart"/>
-      <w:r>
-        <w:t>Chaoli</w:t>
-      </w:r>
-      <w:proofErr w:type="spellEnd"/>
-      <w:r>
-        <w:t xml:space="preserve"> Wu, </w:t>
-      </w:r>
-      <w:proofErr w:type="spellStart"/>
-      <w:r>
-        <w:t>Zijian</w:t>
-      </w:r>
-      <w:proofErr w:type="spellEnd"/>
-      <w:r>
-        <w:t xml:space="preserve"> Zhu</w:t>
+        <w:rPr>
+          <w:lang w:val="fr-FR"/>
+        </w:rPr>
+        <w:t xml:space="preserve"> Git et Dropbox</w:t>
+      </w:r>
+    </w:p>
+    <w:p>
+      <w:pPr>
+        <w:rPr>
+          <w:lang w:val="fr-FR"/>
+        </w:rPr>
+      </w:pPr>
+      <w:r>
+        <w:rPr>
+          <w:lang w:val="fr-FR"/>
+        </w:rPr>
+        <w:t xml:space="preserve">??? : </w:t>
+      </w:r>
+      <w:r>
+        <w:rPr>
+          <w:lang w:val="fr-FR"/>
+        </w:rPr>
+        <w:tab/>
+      </w:r>
+      <w:r>
+        <w:rPr>
+          <w:lang w:val="fr-FR"/>
+        </w:rPr>
+        <w:tab/>
+      </w:r>
+      <w:r>
+        <w:rPr>
+          <w:lang w:val="fr-FR"/>
+        </w:rPr>
+        <w:t>Responsable Base de Donnée</w:t>
+      </w:r>
+    </w:p>
+    <w:p>
+      <w:pPr>
+        <w:rPr>
+          <w:lang w:val="fr-FR"/>
+        </w:rPr>
+      </w:pPr>
+      <w:r>
+        <w:rPr>
+          <w:lang w:val="fr-FR"/>
+        </w:rPr>
+        <w:t>Salma Hmeida, Chaoli Wu, Zijian Zhu</w:t>
       </w:r>
     </w:p>
     <w:p>
       <w:pPr>
         <w:pStyle w:val="Titre1"/>
-      </w:pPr>
-      <w:r>
+        <w:rPr>
+          <w:lang w:val="fr-FR"/>
+        </w:rPr>
+      </w:pPr>
+      <w:r>
+        <w:rPr>
+          <w:lang w:val="fr-FR"/>
+        </w:rPr>
         <w:t>Organisation des développements</w:t>
       </w:r>
     </w:p>
     <w:p>
       <w:pPr>
         <w:pStyle w:val="Titre2"/>
-      </w:pPr>
-      <w:r>
-        <w:t xml:space="preserve">Langage </w:t>
-      </w:r>
-      <w:r>
-        <w:t>de</w:t>
-      </w:r>
-      <w:r>
-        <w:t xml:space="preserve"> développement</w:t>
-      </w:r>
-    </w:p>
-    <w:p>
-      <w:r>
-        <w:rPr>
-          <w:u w:val="single"/>
-        </w:rPr>
-        <w:t>Note</w:t>
-      </w:r>
-      <w:r>
-        <w:t xml:space="preserve"> : SWP et SWA seront tout deux des sites Web. Mais ils seront bel et bien distinct tout comme il est décrit dans le </w:t>
-      </w:r>
-    </w:p>
-    <w:p>
-      <w:r>
-        <w:t xml:space="preserve">SWP (publication) : HTML5/CSS + </w:t>
-      </w:r>
-      <w:proofErr w:type="spellStart"/>
-      <w:r>
-        <w:t>Php</w:t>
-      </w:r>
-      <w:proofErr w:type="spellEnd"/>
-      <w:r>
-        <w:t>/SQL</w:t>
-      </w:r>
-    </w:p>
-    <w:p>
-      <w:r>
-        <w:t>SWA (administration) : décision a prendre :</w:t>
-      </w:r>
-    </w:p>
-    <w:p>
-      <w:r>
+        <w:rPr>
+          <w:lang w:val="fr-FR"/>
+        </w:rPr>
+      </w:pPr>
+      <w:r>
+        <w:rPr>
+          <w:lang w:val="fr-FR"/>
+        </w:rPr>
+        <w:t>Langage de développement</w:t>
+      </w:r>
+    </w:p>
+    <w:p>
+      <w:pPr>
+        <w:jc w:val="both"/>
+        <w:rPr>
+          <w:lang w:val="fr-FR"/>
+        </w:rPr>
+      </w:pPr>
+      <w:r>
+        <w:rPr>
+          <w:lang w:val="fr-FR"/>
+        </w:rPr>
         <w:tab/>
-        <w:t>Séparation site web et serveur (possibilité de plusieurs langages)</w:t>
-      </w:r>
-    </w:p>
-    <w:p>
-      <w:r>
+      </w:r>
+      <w:r>
+        <w:rPr>
+          <w:lang w:val="fr-FR"/>
+        </w:rPr>
+        <w:t xml:space="preserve">Pour toutes les plateformes (SWP, SWA et AM), seul la technologies Web sera utilisé. Cependant, chaque plateforme est indépendante et sera </w:t>
+      </w:r>
+      <w:r>
+        <w:rPr>
+          <w:lang w:val="fr-FR"/>
+        </w:rPr>
+        <w:t>développé</w:t>
+      </w:r>
+      <w:r>
+        <w:rPr>
+          <w:lang w:val="fr-FR"/>
+        </w:rPr>
+        <w:t xml:space="preserve"> selon ses propres spécificités.</w:t>
+      </w:r>
+    </w:p>
+    <w:p>
+      <w:pPr>
+        <w:rPr>
+          <w:lang w:val="fr-FR"/>
+        </w:rPr>
+      </w:pPr>
+      <w:r>
+        <w:rPr>
+          <w:lang w:val="fr-FR"/>
+        </w:rPr>
         <w:tab/>
-        <w:t>SWA fait en même temps le serveur (1 langage donc)</w:t>
-      </w:r>
-    </w:p>
-    <w:p>
-      <w:r>
+        <w:t>HTML5, CSS3, PHP, MySQL, Javascript</w:t>
+      </w:r>
+    </w:p>
+    <w:p>
+      <w:pPr>
+        <w:rPr>
+          <w:lang w:val="fr-FR"/>
+        </w:rPr>
+      </w:pPr>
+    </w:p>
+    <w:p>
+      <w:pPr>
+        <w:rPr>
+          <w:lang w:val="fr-FR"/>
+        </w:rPr>
+      </w:pPr>
+      <w:r>
+        <w:rPr>
+          <w:lang w:val="fr-FR"/>
+        </w:rPr>
         <w:tab/>
-        <w:t>Niveau langages :</w:t>
-      </w:r>
-    </w:p>
-    <w:p>
-      <w:r>
-        <w:tab/>
-      </w:r>
-      <w:r>
-        <w:tab/>
-        <w:t xml:space="preserve"> Html/CSS-</w:t>
-      </w:r>
-      <w:proofErr w:type="spellStart"/>
-      <w:r>
-        <w:t>Php</w:t>
-      </w:r>
-      <w:proofErr w:type="spellEnd"/>
-      <w:r>
-        <w:t>/SQL</w:t>
-      </w:r>
-    </w:p>
-    <w:p>
-      <w:pPr>
-        <w:rPr>
-          <w:lang w:val="en-US"/>
-        </w:rPr>
-      </w:pPr>
-      <w:r>
-        <w:tab/>
-      </w:r>
-      <w:r>
-        <w:tab/>
-      </w:r>
-      <w:r>
-        <w:rPr>
-          <w:lang w:val="en-US"/>
-        </w:rPr>
-        <w:t xml:space="preserve">Java </w:t>
-      </w:r>
-    </w:p>
-    <w:p>
-      <w:pPr>
-        <w:rPr>
-          <w:lang w:val="en-US"/>
-        </w:rPr>
-      </w:pPr>
-      <w:r>
-        <w:rPr>
-          <w:lang w:val="en-US"/>
-        </w:rPr>
-        <w:tab/>
-      </w:r>
-      <w:r>
-        <w:rPr>
-          <w:lang w:val="en-US"/>
-        </w:rPr>
-        <w:tab/>
-      </w:r>
-      <w:r>
-        <w:rPr>
-          <w:lang w:val="en-US"/>
-        </w:rPr>
-        <w:t>Ruby on Rails</w:t>
-      </w:r>
-    </w:p>
-    <w:p>
-      <w:pPr>
-        <w:rPr>
-          <w:lang w:val="en-US"/>
-        </w:rPr>
-      </w:pPr>
-      <w:r>
-        <w:rPr>
-          <w:lang w:val="en-US"/>
-        </w:rPr>
-        <w:tab/>
-      </w:r>
-      <w:r>
-        <w:rPr>
-          <w:lang w:val="en-US"/>
-        </w:rPr>
-        <w:tab/>
-      </w:r>
-      <w:r>
-        <w:rPr>
-          <w:lang w:val="en-US"/>
-        </w:rPr>
-        <w:t xml:space="preserve"> Asp ?</w:t>
-      </w:r>
-    </w:p>
-    <w:p>
-      <w:r>
-        <w:t>Appli Mobile (décision majeure)</w:t>
-      </w:r>
-    </w:p>
-    <w:p>
-      <w:r>
-        <w:tab/>
-        <w:t xml:space="preserve">Natif ? (C# + Java + </w:t>
-      </w:r>
-      <w:proofErr w:type="spellStart"/>
-      <w:r>
-        <w:t>ObjC</w:t>
-      </w:r>
-      <w:proofErr w:type="spellEnd"/>
-      <w:r>
-        <w:t>)</w:t>
-      </w:r>
-    </w:p>
-    <w:p>
-      <w:r>
+        <w:t>Pourquoi la technologie Web sur l'application mobile ?</w:t>
+      </w:r>
+    </w:p>
+    <w:p>
+      <w:pPr>
+        <w:rPr>
+          <w:lang w:val="fr-FR"/>
+        </w:rPr>
+      </w:pPr>
+      <w:r>
+        <w:rPr>
+          <w:lang w:val="fr-FR"/>
+        </w:rPr>
+        <w:t>L'AM a besoin d'être interactif mais également de récupérer la position GPS, ce que permet la combinaison des technologies Web.</w:t>
+      </w:r>
+    </w:p>
+    <w:p>
+      <w:pPr>
+        <w:pStyle w:val="Titre2"/>
+        <w:rPr>
+          <w:lang w:val="fr-FR"/>
+        </w:rPr>
+      </w:pPr>
+      <w:r>
+        <w:rPr>
+          <w:lang w:val="fr-FR"/>
+        </w:rPr>
+        <w:t>Gestion de configuration</w:t>
+      </w:r>
+    </w:p>
+    <w:p>
+      <w:pPr>
+        <w:rPr>
+          <w:lang w:val="fr-FR"/>
+        </w:rPr>
+      </w:pPr>
+      <w:r>
+        <w:rPr>
+          <w:lang w:val="fr-FR"/>
+        </w:rPr>
+        <w:t>Gestionnaire de Version : GIT, référence</w:t>
+      </w:r>
+    </w:p>
+    <w:p>
+      <w:pPr>
+        <w:rPr>
+          <w:lang w:val="fr-FR"/>
+        </w:rPr>
+      </w:pPr>
+      <w:r>
+        <w:rPr>
+          <w:lang w:val="fr-FR"/>
+        </w:rPr>
+        <w:t>Dropbox pour échange rapide de fichier</w:t>
+      </w:r>
+      <w:r>
+        <w:rPr>
+          <w:lang w:val="fr-FR"/>
+        </w:rPr>
+        <w:t>,</w:t>
+      </w:r>
+      <w:r>
+        <w:rPr>
+          <w:lang w:val="fr-FR"/>
+        </w:rPr>
+        <w:t xml:space="preserve"> utilisé comme dossier temporaire</w:t>
+      </w:r>
+    </w:p>
+    <w:p>
+      <w:pPr>
+        <w:pStyle w:val="Titre2"/>
+        <w:rPr>
+          <w:lang w:val="fr-FR"/>
+        </w:rPr>
+      </w:pPr>
+      <w:r>
+        <w:rPr>
+          <w:lang w:val="fr-FR"/>
+        </w:rPr>
+        <w:t>Modal</w:t>
+      </w:r>
+      <w:r>
+        <w:rPr>
+          <w:lang w:val="fr-FR"/>
+        </w:rPr>
+        <w:t>ités de gestion des librairies</w:t>
+      </w:r>
+    </w:p>
+    <w:p>
+      <w:pPr>
+        <w:rPr>
+          <w:lang w:val="fr-FR"/>
+        </w:rPr>
+      </w:pPr>
+    </w:p>
+    <w:p>
+      <w:pPr>
+        <w:pStyle w:val="Titre2"/>
+        <w:rPr>
+          <w:lang w:val="fr-FR"/>
+        </w:rPr>
+      </w:pPr>
+      <w:r>
+        <w:rPr>
+          <w:lang w:val="fr-FR"/>
+        </w:rPr>
         <w:lastRenderedPageBreak/>
-        <w:tab/>
-        <w:t xml:space="preserve">Web ? (Html5/CSS - </w:t>
-      </w:r>
-      <w:proofErr w:type="spellStart"/>
-      <w:r>
-        <w:t>Javascript</w:t>
-      </w:r>
-      <w:proofErr w:type="spellEnd"/>
-      <w:r>
-        <w:t>)</w:t>
-      </w:r>
-      <w:r>
-        <w:t>Environnement de développement</w:t>
-      </w:r>
-    </w:p>
-    <w:p>
-      <w:pPr>
-        <w:pStyle w:val="Titre2"/>
-      </w:pPr>
-      <w:r>
-        <w:t>Gestion de configuration</w:t>
-      </w:r>
-    </w:p>
-    <w:p>
-      <w:pPr>
-        <w:pStyle w:val="Titre2"/>
-      </w:pPr>
-      <w:r>
-        <w:t>Modal</w:t>
-      </w:r>
-      <w:r>
-        <w:t>ités de gestion des librairies</w:t>
-      </w:r>
-    </w:p>
-    <w:p>
-      <w:pPr>
-        <w:pStyle w:val="Titre2"/>
-      </w:pPr>
-      <w:r>
         <w:t>Mod</w:t>
       </w:r>
       <w:r>
+        <w:rPr>
+          <w:lang w:val="fr-FR"/>
+        </w:rPr>
         <w:t>alités de gestion des anomalies</w:t>
       </w:r>
     </w:p>
-    <w:p/>
+    <w:p>
+      <w:pPr>
+        <w:rPr>
+          <w:lang w:val="fr-FR"/>
+        </w:rPr>
+      </w:pPr>
+    </w:p>
     <w:sectPr>
       <w:pgSz w:w="11906" w:h="16838"/>
       <w:pgMar w:top="1417" w:right="1417" w:bottom="1417" w:left="1417" w:header="708" w:footer="708" w:gutter="0"/>
@@ -488,15 +611,15 @@
   <w:docDefaults>
     <w:rPrDefault>
       <w:rPr>
-        <w:rFonts w:asciiTheme="minorHAnsi" w:eastAsiaTheme="minorHAnsi" w:hAnsiTheme="minorHAnsi" w:cstheme="minorBidi"/>
+        <w:rFonts w:asciiTheme="minorHAnsi" w:eastAsiaTheme="minorEastAsia" w:hAnsiTheme="minorHAnsi" w:cstheme="minorBidi"/>
         <w:sz w:val="22"/>
         <w:szCs w:val="22"/>
-        <w:lang w:val="fr-FR" w:eastAsia="en-US" w:bidi="ar-SA"/>
+        <w:lang w:val="en-US" w:eastAsia="en-US" w:bidi="en-US"/>
       </w:rPr>
     </w:rPrDefault>
     <w:pPrDefault>
       <w:pPr>
-        <w:spacing w:after="200" w:line="276" w:lineRule="auto"/>
+        <w:ind w:firstLine="360"/>
       </w:pPr>
     </w:pPrDefault>
   </w:docDefaults>
@@ -642,10 +765,7 @@
   <w:style w:type="paragraph" w:default="1" w:styleId="Normal">
     <w:name w:val="Normal"/>
     <w:qFormat/>
-    <w:rsid w:val="00B95635"/>
-    <w:pPr>
-      <w:spacing w:after="80"/>
-    </w:pPr>
+    <w:rsid w:val="00A77A11"/>
     <w:rPr>
       <w:sz w:val="24"/>
     </w:rPr>
@@ -657,20 +777,21 @@
     <w:link w:val="Titre1Car"/>
     <w:uiPriority w:val="9"/>
     <w:qFormat/>
-    <w:rsid w:val="006610B6"/>
+    <w:rsid w:val="005F3624"/>
     <w:pPr>
-      <w:keepNext/>
-      <w:keepLines/>
-      <w:spacing w:before="480" w:after="240"/>
+      <w:pBdr>
+        <w:bottom w:val="single" w:sz="12" w:space="1" w:color="525A7D" w:themeColor="accent1" w:themeShade="BF"/>
+      </w:pBdr>
+      <w:spacing w:before="600" w:after="80"/>
+      <w:ind w:firstLine="0"/>
       <w:outlineLvl w:val="0"/>
     </w:pPr>
     <w:rPr>
       <w:rFonts w:asciiTheme="majorHAnsi" w:eastAsiaTheme="majorEastAsia" w:hAnsiTheme="majorHAnsi" w:cstheme="majorBidi"/>
       <w:b/>
       <w:bCs/>
-      <w:color w:val="365F91" w:themeColor="accent1" w:themeShade="BF"/>
-      <w:sz w:val="28"/>
-      <w:szCs w:val="28"/>
+      <w:color w:val="525A7D" w:themeColor="accent1" w:themeShade="BF"/>
+      <w:szCs w:val="24"/>
     </w:rPr>
   </w:style>
   <w:style w:type="paragraph" w:styleId="Titre2">
@@ -681,21 +802,185 @@
     <w:uiPriority w:val="9"/>
     <w:unhideWhenUsed/>
     <w:qFormat/>
-    <w:rsid w:val="006E3F4D"/>
+    <w:rsid w:val="005F3624"/>
     <w:pPr>
-      <w:keepNext/>
-      <w:keepLines/>
-      <w:spacing w:before="200" w:after="240"/>
-      <w:ind w:left="709"/>
+      <w:pBdr>
+        <w:bottom w:val="single" w:sz="8" w:space="1" w:color="727CA3" w:themeColor="accent1"/>
+      </w:pBdr>
+      <w:spacing w:before="200" w:after="80"/>
+      <w:ind w:firstLine="0"/>
       <w:outlineLvl w:val="1"/>
     </w:pPr>
     <w:rPr>
       <w:rFonts w:asciiTheme="majorHAnsi" w:eastAsiaTheme="majorEastAsia" w:hAnsiTheme="majorHAnsi" w:cstheme="majorBidi"/>
+      <w:color w:val="525A7D" w:themeColor="accent1" w:themeShade="BF"/>
+      <w:szCs w:val="24"/>
+    </w:rPr>
+  </w:style>
+  <w:style w:type="paragraph" w:styleId="Titre3">
+    <w:name w:val="heading 3"/>
+    <w:basedOn w:val="Normal"/>
+    <w:next w:val="Normal"/>
+    <w:link w:val="Titre3Car"/>
+    <w:uiPriority w:val="9"/>
+    <w:semiHidden/>
+    <w:unhideWhenUsed/>
+    <w:qFormat/>
+    <w:rsid w:val="005F3624"/>
+    <w:pPr>
+      <w:pBdr>
+        <w:bottom w:val="single" w:sz="4" w:space="1" w:color="AAB0C7" w:themeColor="accent1" w:themeTint="99"/>
+      </w:pBdr>
+      <w:spacing w:before="200" w:after="80"/>
+      <w:ind w:firstLine="0"/>
+      <w:outlineLvl w:val="2"/>
+    </w:pPr>
+    <w:rPr>
+      <w:rFonts w:asciiTheme="majorHAnsi" w:eastAsiaTheme="majorEastAsia" w:hAnsiTheme="majorHAnsi" w:cstheme="majorBidi"/>
+      <w:color w:val="727CA3" w:themeColor="accent1"/>
+      <w:szCs w:val="24"/>
+    </w:rPr>
+  </w:style>
+  <w:style w:type="paragraph" w:styleId="Titre4">
+    <w:name w:val="heading 4"/>
+    <w:basedOn w:val="Normal"/>
+    <w:next w:val="Normal"/>
+    <w:link w:val="Titre4Car"/>
+    <w:uiPriority w:val="9"/>
+    <w:semiHidden/>
+    <w:unhideWhenUsed/>
+    <w:qFormat/>
+    <w:rsid w:val="005F3624"/>
+    <w:pPr>
+      <w:pBdr>
+        <w:bottom w:val="single" w:sz="4" w:space="2" w:color="C6CADA" w:themeColor="accent1" w:themeTint="66"/>
+      </w:pBdr>
+      <w:spacing w:before="200" w:after="80"/>
+      <w:ind w:firstLine="0"/>
+      <w:outlineLvl w:val="3"/>
+    </w:pPr>
+    <w:rPr>
+      <w:rFonts w:asciiTheme="majorHAnsi" w:eastAsiaTheme="majorEastAsia" w:hAnsiTheme="majorHAnsi" w:cstheme="majorBidi"/>
+      <w:i/>
+      <w:iCs/>
+      <w:color w:val="727CA3" w:themeColor="accent1"/>
+      <w:szCs w:val="24"/>
+    </w:rPr>
+  </w:style>
+  <w:style w:type="paragraph" w:styleId="Titre5">
+    <w:name w:val="heading 5"/>
+    <w:basedOn w:val="Normal"/>
+    <w:next w:val="Normal"/>
+    <w:link w:val="Titre5Car"/>
+    <w:uiPriority w:val="9"/>
+    <w:semiHidden/>
+    <w:unhideWhenUsed/>
+    <w:qFormat/>
+    <w:rsid w:val="005F3624"/>
+    <w:pPr>
+      <w:spacing w:before="200" w:after="80"/>
+      <w:ind w:firstLine="0"/>
+      <w:outlineLvl w:val="4"/>
+    </w:pPr>
+    <w:rPr>
+      <w:rFonts w:asciiTheme="majorHAnsi" w:eastAsiaTheme="majorEastAsia" w:hAnsiTheme="majorHAnsi" w:cstheme="majorBidi"/>
+      <w:color w:val="727CA3" w:themeColor="accent1"/>
+    </w:rPr>
+  </w:style>
+  <w:style w:type="paragraph" w:styleId="Titre6">
+    <w:name w:val="heading 6"/>
+    <w:basedOn w:val="Normal"/>
+    <w:next w:val="Normal"/>
+    <w:link w:val="Titre6Car"/>
+    <w:uiPriority w:val="9"/>
+    <w:semiHidden/>
+    <w:unhideWhenUsed/>
+    <w:qFormat/>
+    <w:rsid w:val="005F3624"/>
+    <w:pPr>
+      <w:spacing w:before="280" w:after="100"/>
+      <w:ind w:firstLine="0"/>
+      <w:outlineLvl w:val="5"/>
+    </w:pPr>
+    <w:rPr>
+      <w:rFonts w:asciiTheme="majorHAnsi" w:eastAsiaTheme="majorEastAsia" w:hAnsiTheme="majorHAnsi" w:cstheme="majorBidi"/>
+      <w:i/>
+      <w:iCs/>
+      <w:color w:val="727CA3" w:themeColor="accent1"/>
+    </w:rPr>
+  </w:style>
+  <w:style w:type="paragraph" w:styleId="Titre7">
+    <w:name w:val="heading 7"/>
+    <w:basedOn w:val="Normal"/>
+    <w:next w:val="Normal"/>
+    <w:link w:val="Titre7Car"/>
+    <w:uiPriority w:val="9"/>
+    <w:semiHidden/>
+    <w:unhideWhenUsed/>
+    <w:qFormat/>
+    <w:rsid w:val="005F3624"/>
+    <w:pPr>
+      <w:spacing w:before="320" w:after="100"/>
+      <w:ind w:firstLine="0"/>
+      <w:outlineLvl w:val="6"/>
+    </w:pPr>
+    <w:rPr>
+      <w:rFonts w:asciiTheme="majorHAnsi" w:eastAsiaTheme="majorEastAsia" w:hAnsiTheme="majorHAnsi" w:cstheme="majorBidi"/>
       <w:b/>
       <w:bCs/>
-      <w:color w:val="4F81BD" w:themeColor="accent1"/>
-      <w:sz w:val="26"/>
-      <w:szCs w:val="26"/>
+      <w:color w:val="525A7D" w:themeColor="accent3"/>
+      <w:sz w:val="20"/>
+      <w:szCs w:val="20"/>
+    </w:rPr>
+  </w:style>
+  <w:style w:type="paragraph" w:styleId="Titre8">
+    <w:name w:val="heading 8"/>
+    <w:basedOn w:val="Normal"/>
+    <w:next w:val="Normal"/>
+    <w:link w:val="Titre8Car"/>
+    <w:uiPriority w:val="9"/>
+    <w:semiHidden/>
+    <w:unhideWhenUsed/>
+    <w:qFormat/>
+    <w:rsid w:val="005F3624"/>
+    <w:pPr>
+      <w:spacing w:before="320" w:after="100"/>
+      <w:ind w:firstLine="0"/>
+      <w:outlineLvl w:val="7"/>
+    </w:pPr>
+    <w:rPr>
+      <w:rFonts w:asciiTheme="majorHAnsi" w:eastAsiaTheme="majorEastAsia" w:hAnsiTheme="majorHAnsi" w:cstheme="majorBidi"/>
+      <w:b/>
+      <w:bCs/>
+      <w:i/>
+      <w:iCs/>
+      <w:color w:val="525A7D" w:themeColor="accent3"/>
+      <w:sz w:val="20"/>
+      <w:szCs w:val="20"/>
+    </w:rPr>
+  </w:style>
+  <w:style w:type="paragraph" w:styleId="Titre9">
+    <w:name w:val="heading 9"/>
+    <w:basedOn w:val="Normal"/>
+    <w:next w:val="Normal"/>
+    <w:link w:val="Titre9Car"/>
+    <w:uiPriority w:val="9"/>
+    <w:semiHidden/>
+    <w:unhideWhenUsed/>
+    <w:qFormat/>
+    <w:rsid w:val="005F3624"/>
+    <w:pPr>
+      <w:spacing w:before="320" w:after="100"/>
+      <w:ind w:firstLine="0"/>
+      <w:outlineLvl w:val="8"/>
+    </w:pPr>
+    <w:rPr>
+      <w:rFonts w:asciiTheme="majorHAnsi" w:eastAsiaTheme="majorEastAsia" w:hAnsiTheme="majorHAnsi" w:cstheme="majorBidi"/>
+      <w:i/>
+      <w:iCs/>
+      <w:color w:val="525A7D" w:themeColor="accent3"/>
+      <w:sz w:val="20"/>
+      <w:szCs w:val="20"/>
     </w:rPr>
   </w:style>
   <w:style w:type="character" w:default="1" w:styleId="Policepardfaut">
@@ -733,21 +1018,22 @@
     <w:link w:val="TitreCar"/>
     <w:uiPriority w:val="10"/>
     <w:qFormat/>
-    <w:rsid w:val="00B95635"/>
+    <w:rsid w:val="005F3624"/>
     <w:pPr>
       <w:pBdr>
-        <w:bottom w:val="single" w:sz="8" w:space="4" w:color="4F81BD" w:themeColor="accent1"/>
+        <w:top w:val="single" w:sz="8" w:space="10" w:color="B8BDD1" w:themeColor="accent1" w:themeTint="7F"/>
+        <w:bottom w:val="single" w:sz="24" w:space="15" w:color="525A7D" w:themeColor="accent3"/>
       </w:pBdr>
-      <w:spacing w:after="300" w:line="240" w:lineRule="auto"/>
-      <w:contextualSpacing/>
+      <w:ind w:firstLine="0"/>
+      <w:jc w:val="center"/>
     </w:pPr>
     <w:rPr>
       <w:rFonts w:asciiTheme="majorHAnsi" w:eastAsiaTheme="majorEastAsia" w:hAnsiTheme="majorHAnsi" w:cstheme="majorBidi"/>
-      <w:color w:val="17365D" w:themeColor="text2" w:themeShade="BF"/>
-      <w:spacing w:val="5"/>
-      <w:kern w:val="28"/>
-      <w:sz w:val="52"/>
-      <w:szCs w:val="52"/>
+      <w:i/>
+      <w:iCs/>
+      <w:color w:val="363C53" w:themeColor="accent1" w:themeShade="7F"/>
+      <w:sz w:val="60"/>
+      <w:szCs w:val="60"/>
     </w:rPr>
   </w:style>
   <w:style w:type="character" w:customStyle="1" w:styleId="TitreCar">
@@ -755,14 +1041,14 @@
     <w:basedOn w:val="Policepardfaut"/>
     <w:link w:val="Titre"/>
     <w:uiPriority w:val="10"/>
-    <w:rsid w:val="00B95635"/>
-    <w:rPr>
-      <w:rFonts w:asciiTheme="majorHAnsi" w:eastAsiaTheme="majorEastAsia" w:hAnsiTheme="majorHAnsi" w:cstheme="majorBidi"/>
-      <w:color w:val="17365D" w:themeColor="text2" w:themeShade="BF"/>
-      <w:spacing w:val="5"/>
-      <w:kern w:val="28"/>
-      <w:sz w:val="52"/>
-      <w:szCs w:val="52"/>
+    <w:rsid w:val="005F3624"/>
+    <w:rPr>
+      <w:rFonts w:asciiTheme="majorHAnsi" w:eastAsiaTheme="majorEastAsia" w:hAnsiTheme="majorHAnsi" w:cstheme="majorBidi"/>
+      <w:i/>
+      <w:iCs/>
+      <w:color w:val="363C53" w:themeColor="accent1" w:themeShade="7F"/>
+      <w:sz w:val="60"/>
+      <w:szCs w:val="60"/>
     </w:rPr>
   </w:style>
   <w:style w:type="character" w:customStyle="1" w:styleId="Titre1Car">
@@ -770,14 +1056,14 @@
     <w:basedOn w:val="Policepardfaut"/>
     <w:link w:val="Titre1"/>
     <w:uiPriority w:val="9"/>
-    <w:rsid w:val="006610B6"/>
+    <w:rsid w:val="005F3624"/>
     <w:rPr>
       <w:rFonts w:asciiTheme="majorHAnsi" w:eastAsiaTheme="majorEastAsia" w:hAnsiTheme="majorHAnsi" w:cstheme="majorBidi"/>
       <w:b/>
       <w:bCs/>
-      <w:color w:val="365F91" w:themeColor="accent1" w:themeShade="BF"/>
-      <w:sz w:val="28"/>
-      <w:szCs w:val="28"/>
+      <w:color w:val="525A7D" w:themeColor="accent1" w:themeShade="BF"/>
+      <w:sz w:val="24"/>
+      <w:szCs w:val="24"/>
     </w:rPr>
   </w:style>
   <w:style w:type="character" w:customStyle="1" w:styleId="Titre2Car">
@@ -785,14 +1071,12 @@
     <w:basedOn w:val="Policepardfaut"/>
     <w:link w:val="Titre2"/>
     <w:uiPriority w:val="9"/>
-    <w:rsid w:val="006E3F4D"/>
-    <w:rPr>
-      <w:rFonts w:asciiTheme="majorHAnsi" w:eastAsiaTheme="majorEastAsia" w:hAnsiTheme="majorHAnsi" w:cstheme="majorBidi"/>
-      <w:b/>
-      <w:bCs/>
-      <w:color w:val="4F81BD" w:themeColor="accent1"/>
-      <w:sz w:val="26"/>
-      <w:szCs w:val="26"/>
+    <w:rsid w:val="005F3624"/>
+    <w:rPr>
+      <w:rFonts w:asciiTheme="majorHAnsi" w:eastAsiaTheme="majorEastAsia" w:hAnsiTheme="majorHAnsi" w:cstheme="majorBidi"/>
+      <w:color w:val="525A7D" w:themeColor="accent1" w:themeShade="BF"/>
+      <w:sz w:val="24"/>
+      <w:szCs w:val="24"/>
     </w:rPr>
   </w:style>
   <w:style w:type="table" w:styleId="Grilledutableau">
@@ -800,9 +1084,6 @@
     <w:basedOn w:val="TableauNormal"/>
     <w:uiPriority w:val="59"/>
     <w:rsid w:val="00226DBF"/>
-    <w:pPr>
-      <w:spacing w:after="0" w:line="240" w:lineRule="auto"/>
-    </w:pPr>
     <w:tblPr>
       <w:tblInd w:w="0" w:type="dxa"/>
       <w:tblBorders>
@@ -821,23 +1102,20 @@
       </w:tblCellMar>
     </w:tblPr>
   </w:style>
-  <w:style w:type="table" w:customStyle="1" w:styleId="Listeclaire-Accent1">
-    <w:name w:val="Light List Accent 1"/>
+  <w:style w:type="table" w:customStyle="1" w:styleId="Listeclaire-Accent11">
+    <w:name w:val="Liste claire - Accent 11"/>
     <w:basedOn w:val="TableauNormal"/>
     <w:uiPriority w:val="61"/>
     <w:rsid w:val="00226DBF"/>
-    <w:pPr>
-      <w:spacing w:after="0" w:line="240" w:lineRule="auto"/>
-    </w:pPr>
     <w:tblPr>
       <w:tblStyleRowBandSize w:val="1"/>
       <w:tblStyleColBandSize w:val="1"/>
       <w:tblInd w:w="0" w:type="dxa"/>
       <w:tblBorders>
-        <w:top w:val="single" w:sz="8" w:space="0" w:color="4F81BD" w:themeColor="accent1"/>
-        <w:left w:val="single" w:sz="8" w:space="0" w:color="4F81BD" w:themeColor="accent1"/>
-        <w:bottom w:val="single" w:sz="8" w:space="0" w:color="4F81BD" w:themeColor="accent1"/>
-        <w:right w:val="single" w:sz="8" w:space="0" w:color="4F81BD" w:themeColor="accent1"/>
+        <w:top w:val="single" w:sz="8" w:space="0" w:color="727CA3" w:themeColor="accent1"/>
+        <w:left w:val="single" w:sz="8" w:space="0" w:color="727CA3" w:themeColor="accent1"/>
+        <w:bottom w:val="single" w:sz="8" w:space="0" w:color="727CA3" w:themeColor="accent1"/>
+        <w:right w:val="single" w:sz="8" w:space="0" w:color="727CA3" w:themeColor="accent1"/>
       </w:tblBorders>
       <w:tblCellMar>
         <w:top w:w="0" w:type="dxa"/>
@@ -857,7 +1135,7 @@
       </w:rPr>
       <w:tblPr/>
       <w:tcPr>
-        <w:shd w:val="clear" w:color="auto" w:fill="4F81BD" w:themeFill="accent1"/>
+        <w:shd w:val="clear" w:color="auto" w:fill="727CA3" w:themeFill="accent1"/>
       </w:tcPr>
     </w:tblStylePr>
     <w:tblStylePr w:type="lastRow">
@@ -871,10 +1149,10 @@
       <w:tblPr/>
       <w:tcPr>
         <w:tcBorders>
-          <w:top w:val="double" w:sz="6" w:space="0" w:color="4F81BD" w:themeColor="accent1"/>
-          <w:left w:val="single" w:sz="8" w:space="0" w:color="4F81BD" w:themeColor="accent1"/>
-          <w:bottom w:val="single" w:sz="8" w:space="0" w:color="4F81BD" w:themeColor="accent1"/>
-          <w:right w:val="single" w:sz="8" w:space="0" w:color="4F81BD" w:themeColor="accent1"/>
+          <w:top w:val="double" w:sz="6" w:space="0" w:color="727CA3" w:themeColor="accent1"/>
+          <w:left w:val="single" w:sz="8" w:space="0" w:color="727CA3" w:themeColor="accent1"/>
+          <w:bottom w:val="single" w:sz="8" w:space="0" w:color="727CA3" w:themeColor="accent1"/>
+          <w:right w:val="single" w:sz="8" w:space="0" w:color="727CA3" w:themeColor="accent1"/>
         </w:tcBorders>
       </w:tcPr>
     </w:tblStylePr>
@@ -894,10 +1172,10 @@
       <w:tblPr/>
       <w:tcPr>
         <w:tcBorders>
-          <w:top w:val="single" w:sz="8" w:space="0" w:color="4F81BD" w:themeColor="accent1"/>
-          <w:left w:val="single" w:sz="8" w:space="0" w:color="4F81BD" w:themeColor="accent1"/>
-          <w:bottom w:val="single" w:sz="8" w:space="0" w:color="4F81BD" w:themeColor="accent1"/>
-          <w:right w:val="single" w:sz="8" w:space="0" w:color="4F81BD" w:themeColor="accent1"/>
+          <w:top w:val="single" w:sz="8" w:space="0" w:color="727CA3" w:themeColor="accent1"/>
+          <w:left w:val="single" w:sz="8" w:space="0" w:color="727CA3" w:themeColor="accent1"/>
+          <w:bottom w:val="single" w:sz="8" w:space="0" w:color="727CA3" w:themeColor="accent1"/>
+          <w:right w:val="single" w:sz="8" w:space="0" w:color="727CA3" w:themeColor="accent1"/>
         </w:tcBorders>
       </w:tcPr>
     </w:tblStylePr>
@@ -905,10 +1183,10 @@
       <w:tblPr/>
       <w:tcPr>
         <w:tcBorders>
-          <w:top w:val="single" w:sz="8" w:space="0" w:color="4F81BD" w:themeColor="accent1"/>
-          <w:left w:val="single" w:sz="8" w:space="0" w:color="4F81BD" w:themeColor="accent1"/>
-          <w:bottom w:val="single" w:sz="8" w:space="0" w:color="4F81BD" w:themeColor="accent1"/>
-          <w:right w:val="single" w:sz="8" w:space="0" w:color="4F81BD" w:themeColor="accent1"/>
+          <w:top w:val="single" w:sz="8" w:space="0" w:color="727CA3" w:themeColor="accent1"/>
+          <w:left w:val="single" w:sz="8" w:space="0" w:color="727CA3" w:themeColor="accent1"/>
+          <w:bottom w:val="single" w:sz="8" w:space="0" w:color="727CA3" w:themeColor="accent1"/>
+          <w:right w:val="single" w:sz="8" w:space="0" w:color="727CA3" w:themeColor="accent1"/>
         </w:tcBorders>
       </w:tcPr>
     </w:tblStylePr>
@@ -920,7 +1198,6 @@
       <w:autoSpaceDE w:val="0"/>
       <w:autoSpaceDN w:val="0"/>
       <w:adjustRightInd w:val="0"/>
-      <w:spacing w:after="0" w:line="240" w:lineRule="auto"/>
     </w:pPr>
     <w:rPr>
       <w:rFonts w:ascii="Times New Roman" w:hAnsi="Times New Roman" w:cs="Times New Roman"/>
@@ -928,6 +1205,363 @@
       <w:sz w:val="24"/>
       <w:szCs w:val="24"/>
     </w:rPr>
+  </w:style>
+  <w:style w:type="character" w:customStyle="1" w:styleId="Titre3Car">
+    <w:name w:val="Titre 3 Car"/>
+    <w:basedOn w:val="Policepardfaut"/>
+    <w:link w:val="Titre3"/>
+    <w:uiPriority w:val="9"/>
+    <w:semiHidden/>
+    <w:rsid w:val="005F3624"/>
+    <w:rPr>
+      <w:rFonts w:asciiTheme="majorHAnsi" w:eastAsiaTheme="majorEastAsia" w:hAnsiTheme="majorHAnsi" w:cstheme="majorBidi"/>
+      <w:color w:val="727CA3" w:themeColor="accent1"/>
+      <w:sz w:val="24"/>
+      <w:szCs w:val="24"/>
+    </w:rPr>
+  </w:style>
+  <w:style w:type="character" w:customStyle="1" w:styleId="Titre4Car">
+    <w:name w:val="Titre 4 Car"/>
+    <w:basedOn w:val="Policepardfaut"/>
+    <w:link w:val="Titre4"/>
+    <w:uiPriority w:val="9"/>
+    <w:semiHidden/>
+    <w:rsid w:val="005F3624"/>
+    <w:rPr>
+      <w:rFonts w:asciiTheme="majorHAnsi" w:eastAsiaTheme="majorEastAsia" w:hAnsiTheme="majorHAnsi" w:cstheme="majorBidi"/>
+      <w:i/>
+      <w:iCs/>
+      <w:color w:val="727CA3" w:themeColor="accent1"/>
+      <w:sz w:val="24"/>
+      <w:szCs w:val="24"/>
+    </w:rPr>
+  </w:style>
+  <w:style w:type="character" w:customStyle="1" w:styleId="Titre5Car">
+    <w:name w:val="Titre 5 Car"/>
+    <w:basedOn w:val="Policepardfaut"/>
+    <w:link w:val="Titre5"/>
+    <w:uiPriority w:val="9"/>
+    <w:semiHidden/>
+    <w:rsid w:val="005F3624"/>
+    <w:rPr>
+      <w:rFonts w:asciiTheme="majorHAnsi" w:eastAsiaTheme="majorEastAsia" w:hAnsiTheme="majorHAnsi" w:cstheme="majorBidi"/>
+      <w:color w:val="727CA3" w:themeColor="accent1"/>
+    </w:rPr>
+  </w:style>
+  <w:style w:type="character" w:customStyle="1" w:styleId="Titre6Car">
+    <w:name w:val="Titre 6 Car"/>
+    <w:basedOn w:val="Policepardfaut"/>
+    <w:link w:val="Titre6"/>
+    <w:uiPriority w:val="9"/>
+    <w:semiHidden/>
+    <w:rsid w:val="005F3624"/>
+    <w:rPr>
+      <w:rFonts w:asciiTheme="majorHAnsi" w:eastAsiaTheme="majorEastAsia" w:hAnsiTheme="majorHAnsi" w:cstheme="majorBidi"/>
+      <w:i/>
+      <w:iCs/>
+      <w:color w:val="727CA3" w:themeColor="accent1"/>
+    </w:rPr>
+  </w:style>
+  <w:style w:type="character" w:customStyle="1" w:styleId="Titre7Car">
+    <w:name w:val="Titre 7 Car"/>
+    <w:basedOn w:val="Policepardfaut"/>
+    <w:link w:val="Titre7"/>
+    <w:uiPriority w:val="9"/>
+    <w:semiHidden/>
+    <w:rsid w:val="005F3624"/>
+    <w:rPr>
+      <w:rFonts w:asciiTheme="majorHAnsi" w:eastAsiaTheme="majorEastAsia" w:hAnsiTheme="majorHAnsi" w:cstheme="majorBidi"/>
+      <w:b/>
+      <w:bCs/>
+      <w:color w:val="525A7D" w:themeColor="accent3"/>
+      <w:sz w:val="20"/>
+      <w:szCs w:val="20"/>
+    </w:rPr>
+  </w:style>
+  <w:style w:type="character" w:customStyle="1" w:styleId="Titre8Car">
+    <w:name w:val="Titre 8 Car"/>
+    <w:basedOn w:val="Policepardfaut"/>
+    <w:link w:val="Titre8"/>
+    <w:uiPriority w:val="9"/>
+    <w:semiHidden/>
+    <w:rsid w:val="005F3624"/>
+    <w:rPr>
+      <w:rFonts w:asciiTheme="majorHAnsi" w:eastAsiaTheme="majorEastAsia" w:hAnsiTheme="majorHAnsi" w:cstheme="majorBidi"/>
+      <w:b/>
+      <w:bCs/>
+      <w:i/>
+      <w:iCs/>
+      <w:color w:val="525A7D" w:themeColor="accent3"/>
+      <w:sz w:val="20"/>
+      <w:szCs w:val="20"/>
+    </w:rPr>
+  </w:style>
+  <w:style w:type="character" w:customStyle="1" w:styleId="Titre9Car">
+    <w:name w:val="Titre 9 Car"/>
+    <w:basedOn w:val="Policepardfaut"/>
+    <w:link w:val="Titre9"/>
+    <w:uiPriority w:val="9"/>
+    <w:semiHidden/>
+    <w:rsid w:val="005F3624"/>
+    <w:rPr>
+      <w:rFonts w:asciiTheme="majorHAnsi" w:eastAsiaTheme="majorEastAsia" w:hAnsiTheme="majorHAnsi" w:cstheme="majorBidi"/>
+      <w:i/>
+      <w:iCs/>
+      <w:color w:val="525A7D" w:themeColor="accent3"/>
+      <w:sz w:val="20"/>
+      <w:szCs w:val="20"/>
+    </w:rPr>
+  </w:style>
+  <w:style w:type="paragraph" w:styleId="Lgende">
+    <w:name w:val="caption"/>
+    <w:basedOn w:val="Normal"/>
+    <w:next w:val="Normal"/>
+    <w:uiPriority w:val="35"/>
+    <w:semiHidden/>
+    <w:unhideWhenUsed/>
+    <w:qFormat/>
+    <w:rsid w:val="005F3624"/>
+    <w:rPr>
+      <w:b/>
+      <w:bCs/>
+      <w:sz w:val="18"/>
+      <w:szCs w:val="18"/>
+    </w:rPr>
+  </w:style>
+  <w:style w:type="paragraph" w:styleId="Sous-titre">
+    <w:name w:val="Subtitle"/>
+    <w:basedOn w:val="Normal"/>
+    <w:next w:val="Normal"/>
+    <w:link w:val="Sous-titreCar"/>
+    <w:uiPriority w:val="11"/>
+    <w:qFormat/>
+    <w:rsid w:val="005F3624"/>
+    <w:pPr>
+      <w:spacing w:before="200" w:after="900"/>
+      <w:ind w:firstLine="0"/>
+      <w:jc w:val="right"/>
+    </w:pPr>
+    <w:rPr>
+      <w:i/>
+      <w:iCs/>
+      <w:szCs w:val="24"/>
+    </w:rPr>
+  </w:style>
+  <w:style w:type="character" w:customStyle="1" w:styleId="Sous-titreCar">
+    <w:name w:val="Sous-titre Car"/>
+    <w:basedOn w:val="Policepardfaut"/>
+    <w:link w:val="Sous-titre"/>
+    <w:uiPriority w:val="11"/>
+    <w:rsid w:val="005F3624"/>
+    <w:rPr>
+      <w:rFonts w:asciiTheme="minorHAnsi"/>
+      <w:i/>
+      <w:iCs/>
+      <w:sz w:val="24"/>
+      <w:szCs w:val="24"/>
+    </w:rPr>
+  </w:style>
+  <w:style w:type="character" w:styleId="lev">
+    <w:name w:val="Strong"/>
+    <w:basedOn w:val="Policepardfaut"/>
+    <w:uiPriority w:val="22"/>
+    <w:qFormat/>
+    <w:rsid w:val="005F3624"/>
+    <w:rPr>
+      <w:b/>
+      <w:bCs/>
+      <w:spacing w:val="0"/>
+    </w:rPr>
+  </w:style>
+  <w:style w:type="character" w:styleId="Accentuation">
+    <w:name w:val="Emphasis"/>
+    <w:uiPriority w:val="20"/>
+    <w:qFormat/>
+    <w:rsid w:val="005F3624"/>
+    <w:rPr>
+      <w:b/>
+      <w:bCs/>
+      <w:i/>
+      <w:iCs/>
+      <w:color w:val="5A5A5A" w:themeColor="text1" w:themeTint="A5"/>
+    </w:rPr>
+  </w:style>
+  <w:style w:type="paragraph" w:styleId="Sansinterligne">
+    <w:name w:val="No Spacing"/>
+    <w:basedOn w:val="Normal"/>
+    <w:link w:val="SansinterligneCar"/>
+    <w:uiPriority w:val="1"/>
+    <w:qFormat/>
+    <w:rsid w:val="005F3624"/>
+    <w:pPr>
+      <w:ind w:firstLine="0"/>
+    </w:pPr>
+  </w:style>
+  <w:style w:type="character" w:customStyle="1" w:styleId="SansinterligneCar">
+    <w:name w:val="Sans interligne Car"/>
+    <w:basedOn w:val="Policepardfaut"/>
+    <w:link w:val="Sansinterligne"/>
+    <w:uiPriority w:val="1"/>
+    <w:rsid w:val="005F3624"/>
+  </w:style>
+  <w:style w:type="paragraph" w:styleId="Paragraphedeliste">
+    <w:name w:val="List Paragraph"/>
+    <w:basedOn w:val="Normal"/>
+    <w:uiPriority w:val="34"/>
+    <w:qFormat/>
+    <w:rsid w:val="005F3624"/>
+    <w:pPr>
+      <w:ind w:left="720"/>
+      <w:contextualSpacing/>
+    </w:pPr>
+  </w:style>
+  <w:style w:type="paragraph" w:styleId="Citation">
+    <w:name w:val="Quote"/>
+    <w:basedOn w:val="Normal"/>
+    <w:next w:val="Normal"/>
+    <w:link w:val="CitationCar"/>
+    <w:uiPriority w:val="29"/>
+    <w:qFormat/>
+    <w:rsid w:val="005F3624"/>
+    <w:rPr>
+      <w:rFonts w:asciiTheme="majorHAnsi" w:eastAsiaTheme="majorEastAsia" w:hAnsiTheme="majorHAnsi" w:cstheme="majorBidi"/>
+      <w:i/>
+      <w:iCs/>
+      <w:color w:val="5A5A5A" w:themeColor="text1" w:themeTint="A5"/>
+    </w:rPr>
+  </w:style>
+  <w:style w:type="character" w:customStyle="1" w:styleId="CitationCar">
+    <w:name w:val="Citation Car"/>
+    <w:basedOn w:val="Policepardfaut"/>
+    <w:link w:val="Citation"/>
+    <w:uiPriority w:val="29"/>
+    <w:rsid w:val="005F3624"/>
+    <w:rPr>
+      <w:rFonts w:asciiTheme="majorHAnsi" w:eastAsiaTheme="majorEastAsia" w:hAnsiTheme="majorHAnsi" w:cstheme="majorBidi"/>
+      <w:i/>
+      <w:iCs/>
+      <w:color w:val="5A5A5A" w:themeColor="text1" w:themeTint="A5"/>
+    </w:rPr>
+  </w:style>
+  <w:style w:type="paragraph" w:styleId="Citationintense">
+    <w:name w:val="Intense Quote"/>
+    <w:basedOn w:val="Normal"/>
+    <w:next w:val="Normal"/>
+    <w:link w:val="CitationintenseCar"/>
+    <w:uiPriority w:val="30"/>
+    <w:qFormat/>
+    <w:rsid w:val="005F3624"/>
+    <w:pPr>
+      <w:pBdr>
+        <w:top w:val="single" w:sz="12" w:space="10" w:color="C6CADA" w:themeColor="accent1" w:themeTint="66"/>
+        <w:left w:val="single" w:sz="36" w:space="4" w:color="727CA3" w:themeColor="accent1"/>
+        <w:bottom w:val="single" w:sz="24" w:space="10" w:color="525A7D" w:themeColor="accent3"/>
+        <w:right w:val="single" w:sz="36" w:space="4" w:color="727CA3" w:themeColor="accent1"/>
+      </w:pBdr>
+      <w:shd w:val="clear" w:color="auto" w:fill="727CA3" w:themeFill="accent1"/>
+      <w:spacing w:before="320" w:after="320" w:line="300" w:lineRule="auto"/>
+      <w:ind w:left="1440" w:right="1440"/>
+    </w:pPr>
+    <w:rPr>
+      <w:rFonts w:asciiTheme="majorHAnsi" w:eastAsiaTheme="majorEastAsia" w:hAnsiTheme="majorHAnsi" w:cstheme="majorBidi"/>
+      <w:i/>
+      <w:iCs/>
+      <w:color w:val="FFFFFF" w:themeColor="background1"/>
+      <w:szCs w:val="24"/>
+    </w:rPr>
+  </w:style>
+  <w:style w:type="character" w:customStyle="1" w:styleId="CitationintenseCar">
+    <w:name w:val="Citation intense Car"/>
+    <w:basedOn w:val="Policepardfaut"/>
+    <w:link w:val="Citationintense"/>
+    <w:uiPriority w:val="30"/>
+    <w:rsid w:val="005F3624"/>
+    <w:rPr>
+      <w:rFonts w:asciiTheme="majorHAnsi" w:eastAsiaTheme="majorEastAsia" w:hAnsiTheme="majorHAnsi" w:cstheme="majorBidi"/>
+      <w:i/>
+      <w:iCs/>
+      <w:color w:val="FFFFFF" w:themeColor="background1"/>
+      <w:sz w:val="24"/>
+      <w:szCs w:val="24"/>
+      <w:shd w:val="clear" w:color="auto" w:fill="727CA3" w:themeFill="accent1"/>
+    </w:rPr>
+  </w:style>
+  <w:style w:type="character" w:styleId="Emphaseple">
+    <w:name w:val="Subtle Emphasis"/>
+    <w:uiPriority w:val="19"/>
+    <w:qFormat/>
+    <w:rsid w:val="005F3624"/>
+    <w:rPr>
+      <w:i/>
+      <w:iCs/>
+      <w:color w:val="5A5A5A" w:themeColor="text1" w:themeTint="A5"/>
+    </w:rPr>
+  </w:style>
+  <w:style w:type="character" w:styleId="Emphaseintense">
+    <w:name w:val="Intense Emphasis"/>
+    <w:uiPriority w:val="21"/>
+    <w:qFormat/>
+    <w:rsid w:val="005F3624"/>
+    <w:rPr>
+      <w:b/>
+      <w:bCs/>
+      <w:i/>
+      <w:iCs/>
+      <w:color w:val="727CA3" w:themeColor="accent1"/>
+      <w:sz w:val="22"/>
+      <w:szCs w:val="22"/>
+    </w:rPr>
+  </w:style>
+  <w:style w:type="character" w:styleId="Rfrenceple">
+    <w:name w:val="Subtle Reference"/>
+    <w:uiPriority w:val="31"/>
+    <w:qFormat/>
+    <w:rsid w:val="005F3624"/>
+    <w:rPr>
+      <w:color w:val="auto"/>
+      <w:u w:val="single" w:color="525A7D" w:themeColor="accent3"/>
+    </w:rPr>
+  </w:style>
+  <w:style w:type="character" w:styleId="Rfrenceintense">
+    <w:name w:val="Intense Reference"/>
+    <w:basedOn w:val="Policepardfaut"/>
+    <w:uiPriority w:val="32"/>
+    <w:qFormat/>
+    <w:rsid w:val="005F3624"/>
+    <w:rPr>
+      <w:b/>
+      <w:bCs/>
+      <w:color w:val="3D435D" w:themeColor="accent3" w:themeShade="BF"/>
+      <w:u w:val="single" w:color="525A7D" w:themeColor="accent3"/>
+    </w:rPr>
+  </w:style>
+  <w:style w:type="character" w:styleId="Titredulivre">
+    <w:name w:val="Book Title"/>
+    <w:basedOn w:val="Policepardfaut"/>
+    <w:uiPriority w:val="33"/>
+    <w:qFormat/>
+    <w:rsid w:val="005F3624"/>
+    <w:rPr>
+      <w:rFonts w:asciiTheme="majorHAnsi" w:eastAsiaTheme="majorEastAsia" w:hAnsiTheme="majorHAnsi" w:cstheme="majorBidi"/>
+      <w:b/>
+      <w:bCs/>
+      <w:i/>
+      <w:iCs/>
+      <w:color w:val="auto"/>
+    </w:rPr>
+  </w:style>
+  <w:style w:type="paragraph" w:styleId="En-ttedetabledesmatires">
+    <w:name w:val="TOC Heading"/>
+    <w:basedOn w:val="Titre1"/>
+    <w:next w:val="Normal"/>
+    <w:uiPriority w:val="39"/>
+    <w:semiHidden/>
+    <w:unhideWhenUsed/>
+    <w:qFormat/>
+    <w:rsid w:val="005F3624"/>
+    <w:pPr>
+      <w:outlineLvl w:val="9"/>
+    </w:pPr>
   </w:style>
 </w:styles>
 </file>
@@ -935,7 +1569,7 @@
 <file path=word/theme/theme1.xml><?xml version="1.0" encoding="utf-8"?>
 <a:theme xmlns:a="http://schemas.openxmlformats.org/drawingml/2006/main" name="Thème Office">
   <a:themeElements>
-    <a:clrScheme name="Office">
+    <a:clrScheme name="Personnalisé 1">
       <a:dk1>
         <a:sysClr val="windowText" lastClr="000000"/>
       </a:dk1>
@@ -943,34 +1577,34 @@
         <a:sysClr val="window" lastClr="FFFFFF"/>
       </a:lt1>
       <a:dk2>
-        <a:srgbClr val="1F497D"/>
+        <a:srgbClr val="464653"/>
       </a:dk2>
       <a:lt2>
-        <a:srgbClr val="EEECE1"/>
+        <a:srgbClr val="DDE9EC"/>
       </a:lt2>
       <a:accent1>
-        <a:srgbClr val="4F81BD"/>
+        <a:srgbClr val="727CA3"/>
       </a:accent1>
       <a:accent2>
-        <a:srgbClr val="C0504D"/>
+        <a:srgbClr val="9FB8CD"/>
       </a:accent2>
       <a:accent3>
-        <a:srgbClr val="9BBB59"/>
+        <a:srgbClr val="525A7D"/>
       </a:accent3>
       <a:accent4>
-        <a:srgbClr val="8064A2"/>
+        <a:srgbClr val="FADA7A"/>
       </a:accent4>
       <a:accent5>
-        <a:srgbClr val="4BACC6"/>
+        <a:srgbClr val="B88472"/>
       </a:accent5>
       <a:accent6>
-        <a:srgbClr val="F79646"/>
+        <a:srgbClr val="8E736A"/>
       </a:accent6>
       <a:hlink>
-        <a:srgbClr val="0000FF"/>
+        <a:srgbClr val="B292CA"/>
       </a:hlink>
       <a:folHlink>
-        <a:srgbClr val="800080"/>
+        <a:srgbClr val="6B5680"/>
       </a:folHlink>
     </a:clrScheme>
     <a:fontScheme name="Office">

</xml_diff>